<commit_message>
Final version - to check for minor changes
</commit_message>
<xml_diff>
--- a/PaoloCoraggioFinalAssignment.docx
+++ b/PaoloCoraggioFinalAssignment.docx
@@ -210,7 +210,7 @@
         <w:pStyle w:val="FirstParagraph"/>
       </w:pPr>
       <w:r>
-        <w:t xml:space="preserve">In order to build the predective model, the</w:t>
+        <w:t xml:space="preserve">This section describes how the data has been loaded into R data.frame structures and, from the raw database, the process for extracting the features to build the predictive models.</w:t>
       </w:r>
     </w:p>
     <w:p>
@@ -272,7 +272,7 @@
         <w:t xml:space="preserve"> </w:t>
       </w:r>
       <w:r>
-        <w:t xml:space="preserve">for the testing sets</w:t>
+        <w:t xml:space="preserve">for the test sets.</w:t>
       </w:r>
     </w:p>
     <w:p>
@@ -384,6 +384,21 @@
       <w:r>
         <w:t xml:space="preserve">data points.</w:t>
       </w:r>
+      <w:r>
+        <w:t xml:space="preserve"> </w:t>
+      </w:r>
+      <w:r>
+        <w:rPr>
+          <w:rStyle w:val="VerbatimChar"/>
+        </w:rPr>
+        <w:t xml:space="preserve">testset</w:t>
+      </w:r>
+      <w:r>
+        <w:t xml:space="preserve"> </w:t>
+      </w:r>
+      <w:r>
+        <w:t xml:space="preserve">contains 20 unknown test cases to be predicted by the model.</w:t>
+      </w:r>
     </w:p>
     <w:p>
       <w:pPr>
@@ -400,7 +415,7 @@
         <w:pStyle w:val="FirstParagraph"/>
       </w:pPr>
       <w:r>
-        <w:t xml:space="preserve">The first step is to check what is the percentage of available data for each feature as the data.frame columns may contain not valid elements. I created a</w:t>
+        <w:t xml:space="preserve">The first step has been to check what is the percentage of available data for each feature as the data.frame columns may contain not valid elements. A</w:t>
       </w:r>
       <w:r>
         <w:t xml:space="preserve"> </w:t>
@@ -415,7 +430,7 @@
         <w:t xml:space="preserve"> </w:t>
       </w:r>
       <w:r>
-        <w:t xml:space="preserve">function that, for each data.frame column, count their valid elements (i.e. not empty, NaN or</w:t>
+        <w:t xml:space="preserve">function has been created that, for each data.frame column, count their valid elements (i.e. not empty, NaN or</w:t>
       </w:r>
       <w:r>
         <w:t xml:space="preserve"> </w:t>
@@ -427,7 +442,7 @@
         <w:t xml:space="preserve">#DIV/0!</w:t>
       </w:r>
       <w:r>
-        <w:t xml:space="preserve">). I run the function on the</w:t>
+        <w:t xml:space="preserve">). The function has been used on the</w:t>
       </w:r>
       <w:r>
         <w:t xml:space="preserve"> </w:t>
@@ -497,7 +512,7 @@
         <w:pStyle w:val="BodyText"/>
       </w:pPr>
       <w:r>
-        <w:t xml:space="preserve">The plot shows that data.frame variables contain or</w:t>
+        <w:t xml:space="preserve">The plot shows that data.frame variables (features) contain or</w:t>
       </w:r>
       <w:r>
         <w:t xml:space="preserve"> </w:t>
@@ -541,7 +556,7 @@
           <m:t>5</m:t>
         </m:r>
         <m:r>
-          <m:t>/</m:t>
+          <m:t>%</m:t>
         </m:r>
       </m:oMath>
       <w:r>
@@ -556,7 +571,7 @@
         <w:pStyle w:val="BodyText"/>
       </w:pPr>
       <w:r>
-        <w:t xml:space="preserve">Moreover, we can further exclude the first 7 features as they containg temporal information that has been chosen not to consider as the analysis is not considering a forcastin approach (that would be interesting to study further but it’s out of scope the present project).</w:t>
+        <w:t xml:space="preserve">Moreover, the first 7 features contain temporal information that has been chosen not to be considered in this project (a forcasting approach would be more suitable).</w:t>
       </w:r>
     </w:p>
     <w:p>
@@ -827,7 +842,7 @@
         <w:pStyle w:val="FirstParagraph"/>
       </w:pPr>
       <w:r>
-        <w:t xml:space="preserve">As we can see, the dataset dimension, and so its complexity, has been reduced make it also more parsimonious in its analisys.</w:t>
+        <w:t xml:space="preserve">As we can see, the dataset dimension, and so its complexity, has been reduced making also more parsimonious its analisys.</w:t>
       </w:r>
     </w:p>
     <w:p>
@@ -845,7 +860,7 @@
         <w:pStyle w:val="FirstParagraph"/>
       </w:pPr>
       <w:r>
-        <w:t xml:space="preserve">We split the</w:t>
+        <w:t xml:space="preserve">The</w:t>
       </w:r>
       <w:r>
         <w:t xml:space="preserve"> </w:t>
@@ -860,7 +875,7 @@
         <w:t xml:space="preserve"> </w:t>
       </w:r>
       <w:r>
-        <w:t xml:space="preserve">in two,</w:t>
+        <w:t xml:space="preserve">has been splitted in two,</w:t>
       </w:r>
       <w:r>
         <w:t xml:space="preserve"> </w:t>
@@ -877,7 +892,7 @@
         <w:t xml:space="preserve"> </w:t>
       </w:r>
       <w:r>
-        <w:t xml:space="preserve">of which will be used to train the different models and</w:t>
+        <w:t xml:space="preserve">to train the different models and</w:t>
       </w:r>
       <w:r>
         <w:t xml:space="preserve"> </w:t>
@@ -1755,7 +1770,7 @@
         <w:pStyle w:val="FirstParagraph"/>
       </w:pPr>
       <w:r>
-        <w:t xml:space="preserve">As we will compare different algorithms, a preset Cross Validation parameter is set for all different models. A basic cross validation choise for this kind of dataset is 5-fold cross-validation to estimate accuracy. In order to seek a better estimate, each algorithm will be repeated 3 times.</w:t>
+        <w:t xml:space="preserve">As we will compare different algorithms, a preset Cross Validation parameter is set for all different models. Since the training dataset contains a sufficient number of points, a basic cross validation choise for this kind of dataset is 5-fold cross-validation to estimate accuracy. In order to seek a better estimate, each algorithm will be repeated 3 times on each folder.</w:t>
       </w:r>
     </w:p>
     <w:p>
@@ -6764,7 +6779,7 @@
       </w:pPr>
       <w:bookmarkStart w:id="38" w:name="references-and-future-work"/>
       <w:r>
-        <w:t xml:space="preserve">References and Future work</w:t>
+        <w:t xml:space="preserve">References and Future Work</w:t>
       </w:r>
       <w:bookmarkEnd w:id="38"/>
     </w:p>

</xml_diff>